<commit_message>
remove gigo shift app
</commit_message>
<xml_diff>
--- a/shakeel_haider_cv.docx
+++ b/shakeel_haider_cv.docx
@@ -475,7 +475,7 @@
                 <w:sz w:val="18"/>
                 <w:szCs w:val="18"/>
               </w:rPr>
-              <w:t>Manghopir Road, Karachi No 16</w:t>
+              <w:t>Karachi</w:t>
             </w:r>
           </w:p>
         </w:tc>
@@ -858,7 +858,7 @@
                       <w:szCs w:val="18"/>
                     </w:rPr>
                     <w:drawing>
-                      <wp:inline distT="0" distB="0" distL="0" distR="0" wp14:anchorId="1C0B9541" wp14:editId="5430381E">
+                      <wp:inline distT="0" distB="0" distL="0" distR="0" wp14:anchorId="1C0B9541" wp14:editId="3088FC5A">
                         <wp:extent cx="252000" cy="252000"/>
                         <wp:effectExtent l="0" t="0" r="0" b="0"/>
                         <wp:docPr id="91449857" name="Picture 1"/>
@@ -988,7 +988,7 @@
                       <w:szCs w:val="18"/>
                     </w:rPr>
                     <w:drawing>
-                      <wp:inline distT="0" distB="0" distL="0" distR="0" wp14:anchorId="37BEE4B2" wp14:editId="0FF564FF">
+                      <wp:inline distT="0" distB="0" distL="0" distR="0" wp14:anchorId="37BEE4B2" wp14:editId="5AB6C3F9">
                         <wp:extent cx="252000" cy="252000"/>
                         <wp:effectExtent l="0" t="0" r="0" b="0"/>
                         <wp:docPr id="2114575819" name="Picture 2114575819"/>
@@ -1120,7 +1120,7 @@
                       <w:szCs w:val="18"/>
                     </w:rPr>
                     <w:drawing>
-                      <wp:inline distT="0" distB="0" distL="0" distR="0" wp14:anchorId="2C2D836F" wp14:editId="10B52266">
+                      <wp:inline distT="0" distB="0" distL="0" distR="0" wp14:anchorId="2C2D836F" wp14:editId="52A9E4AE">
                         <wp:extent cx="252000" cy="252000"/>
                         <wp:effectExtent l="0" t="0" r="0" b="0"/>
                         <wp:docPr id="499226569" name="Picture 14"/>
@@ -1385,7 +1385,7 @@
                       <w:szCs w:val="18"/>
                     </w:rPr>
                     <w:drawing>
-                      <wp:inline distT="0" distB="0" distL="0" distR="0" wp14:anchorId="11117AA5" wp14:editId="2AF83FD2">
+                      <wp:inline distT="0" distB="0" distL="0" distR="0" wp14:anchorId="11117AA5" wp14:editId="5BDD44EB">
                         <wp:extent cx="255938" cy="252000"/>
                         <wp:effectExtent l="0" t="0" r="0" b="0"/>
                         <wp:docPr id="524980189" name="Picture 3"/>
@@ -1581,7 +1581,7 @@
                       <w:szCs w:val="18"/>
                     </w:rPr>
                     <w:drawing>
-                      <wp:inline distT="0" distB="0" distL="0" distR="0" wp14:anchorId="718017C9" wp14:editId="17D39498">
+                      <wp:inline distT="0" distB="0" distL="0" distR="0" wp14:anchorId="718017C9" wp14:editId="36259BF8">
                         <wp:extent cx="252000" cy="252000"/>
                         <wp:effectExtent l="0" t="0" r="0" b="0"/>
                         <wp:docPr id="517948772" name="Picture 16"/>
@@ -2093,7 +2093,7 @@
                       <w:szCs w:val="18"/>
                     </w:rPr>
                     <w:drawing>
-                      <wp:inline distT="0" distB="0" distL="0" distR="0" wp14:anchorId="0B748A29" wp14:editId="64792D81">
+                      <wp:inline distT="0" distB="0" distL="0" distR="0" wp14:anchorId="0B748A29" wp14:editId="6981DDC4">
                         <wp:extent cx="252000" cy="252000"/>
                         <wp:effectExtent l="0" t="0" r="0" b="0"/>
                         <wp:docPr id="1795038282" name="Picture 7"/>
@@ -2509,7 +2509,7 @@
                       <w:szCs w:val="18"/>
                     </w:rPr>
                     <w:drawing>
-                      <wp:inline distT="0" distB="0" distL="0" distR="0" wp14:anchorId="59964F8E" wp14:editId="08594A04">
+                      <wp:inline distT="0" distB="0" distL="0" distR="0" wp14:anchorId="59964F8E" wp14:editId="64389390">
                         <wp:extent cx="252000" cy="252000"/>
                         <wp:effectExtent l="0" t="0" r="0" b="0"/>
                         <wp:docPr id="1366841971" name="Picture 11"/>
@@ -2574,7 +2574,7 @@
                       <w:szCs w:val="18"/>
                     </w:rPr>
                     <w:drawing>
-                      <wp:inline distT="0" distB="0" distL="0" distR="0" wp14:anchorId="5B97A821" wp14:editId="4E680A20">
+                      <wp:inline distT="0" distB="0" distL="0" distR="0" wp14:anchorId="5B97A821" wp14:editId="41794428">
                         <wp:extent cx="252000" cy="252000"/>
                         <wp:effectExtent l="0" t="0" r="0" b="0"/>
                         <wp:docPr id="164620451" name="Picture 12"/>
@@ -3186,10 +3186,10 @@
                 <w:szCs w:val="20"/>
               </w:rPr>
               <w:drawing>
-                <wp:inline distT="0" distB="0" distL="0" distR="0" wp14:anchorId="623B8E98" wp14:editId="4DEE8968">
+                <wp:inline distT="0" distB="0" distL="0" distR="0" wp14:anchorId="34ADA03E" wp14:editId="03E94BB6">
                   <wp:extent cx="155448" cy="155448"/>
                   <wp:effectExtent l="0" t="0" r="0" b="0"/>
-                  <wp:docPr id="33" name="Picture 33"/>
+                  <wp:docPr id="2058474523" name="Picture 2058474523"/>
                   <wp:cNvGraphicFramePr>
                     <a:graphicFrameLocks xmlns:a="http://schemas.openxmlformats.org/drawingml/2006/main" noChangeAspect="1"/>
                   </wp:cNvGraphicFramePr>
@@ -3197,11 +3197,11 @@
                     <a:graphicData uri="http://schemas.openxmlformats.org/drawingml/2006/picture">
                       <pic:pic xmlns:pic="http://schemas.openxmlformats.org/drawingml/2006/picture">
                         <pic:nvPicPr>
-                          <pic:cNvPr id="4" name="Picture 4"/>
+                          <pic:cNvPr id="19" name="Picture 19"/>
                           <pic:cNvPicPr/>
                         </pic:nvPicPr>
                         <pic:blipFill>
-                          <a:blip r:embed="rId33" cstate="print">
+                          <a:blip r:embed="rId8" cstate="print">
                             <a:extLst>
                               <a:ext uri="{28A0092B-C50C-407E-A947-70E740481C1C}">
                                 <a14:useLocalDpi xmlns:a14="http://schemas.microsoft.com/office/drawing/2010/main" val="0"/>
@@ -3250,7 +3250,7 @@
                 <w:sz w:val="18"/>
                 <w:szCs w:val="18"/>
               </w:rPr>
-              <w:t>Cross-Platform Mobile Application Development</w:t>
+              <w:t>Web Application Development</w:t>
             </w:r>
           </w:p>
         </w:tc>
@@ -3413,10 +3413,10 @@
                 <w:szCs w:val="20"/>
               </w:rPr>
               <w:drawing>
-                <wp:inline distT="0" distB="0" distL="0" distR="0" wp14:anchorId="046189FE" wp14:editId="0E44469E">
+                <wp:inline distT="0" distB="0" distL="0" distR="0" wp14:anchorId="7BE8FCC4" wp14:editId="3435EE67">
                   <wp:extent cx="155448" cy="155448"/>
                   <wp:effectExtent l="0" t="0" r="0" b="0"/>
-                  <wp:docPr id="39" name="Picture 39"/>
+                  <wp:docPr id="1779016817" name="Picture 1779016817"/>
                   <wp:cNvGraphicFramePr>
                     <a:graphicFrameLocks xmlns:a="http://schemas.openxmlformats.org/drawingml/2006/main" noChangeAspect="1"/>
                   </wp:cNvGraphicFramePr>
@@ -3424,11 +3424,11 @@
                     <a:graphicData uri="http://schemas.openxmlformats.org/drawingml/2006/picture">
                       <pic:pic xmlns:pic="http://schemas.openxmlformats.org/drawingml/2006/picture">
                         <pic:nvPicPr>
-                          <pic:cNvPr id="19" name="Picture 19"/>
+                          <pic:cNvPr id="4" name="Picture 4"/>
                           <pic:cNvPicPr/>
                         </pic:nvPicPr>
                         <pic:blipFill>
-                          <a:blip r:embed="rId8" cstate="print">
+                          <a:blip r:embed="rId33" cstate="print">
                             <a:extLst>
                               <a:ext uri="{28A0092B-C50C-407E-A947-70E740481C1C}">
                                 <a14:useLocalDpi xmlns:a14="http://schemas.microsoft.com/office/drawing/2010/main" val="0"/>
@@ -3475,7 +3475,7 @@
                 <w:sz w:val="18"/>
                 <w:szCs w:val="18"/>
               </w:rPr>
-              <w:t>Web Application development</w:t>
+              <w:t>Cross-Platform Mobile Application Development</w:t>
             </w:r>
           </w:p>
         </w:tc>
@@ -3918,7 +3918,7 @@
                 <w:szCs w:val="20"/>
               </w:rPr>
               <w:drawing>
-                <wp:inline distT="0" distB="0" distL="0" distR="0" wp14:anchorId="562A89AE" wp14:editId="7B60DF6B">
+                <wp:inline distT="0" distB="0" distL="0" distR="0" wp14:anchorId="562A89AE" wp14:editId="73FCBA05">
                   <wp:extent cx="252000" cy="252000"/>
                   <wp:effectExtent l="0" t="0" r="0" b="0"/>
                   <wp:docPr id="1033471068" name="Picture 1"/>
@@ -5011,7 +5011,7 @@
                 <w:szCs w:val="20"/>
               </w:rPr>
               <w:drawing>
-                <wp:inline distT="0" distB="0" distL="0" distR="0" wp14:anchorId="50252B3A" wp14:editId="56C91614">
+                <wp:inline distT="0" distB="0" distL="0" distR="0" wp14:anchorId="50252B3A" wp14:editId="07F5990A">
                   <wp:extent cx="252000" cy="252000"/>
                   <wp:effectExtent l="0" t="0" r="0" b="0"/>
                   <wp:docPr id="138203482" name="Picture 138203482"/>
@@ -5255,154 +5255,6 @@
                 <w:szCs w:val="16"/>
               </w:rPr>
               <w:t>https://www.stuntlisting.com/</w:t>
-            </w:r>
-          </w:p>
-        </w:tc>
-      </w:tr>
-      <w:tr>
-        <w:trPr>
-          <w:trHeight w:val="368"/>
-          <w:jc w:val="center"/>
-        </w:trPr>
-        <w:tc>
-          <w:tcPr>
-            <w:tcW w:w="933" w:type="dxa"/>
-            <w:vAlign w:val="center"/>
-          </w:tcPr>
-          <w:p>
-            <w:pPr>
-              <w:tabs>
-                <w:tab w:val="left" w:pos="1296"/>
-                <w:tab w:val="left" w:pos="5204"/>
-              </w:tabs>
-              <w:jc w:val="center"/>
-              <w:rPr>
-                <w:rFonts w:ascii="Century Gothic" w:hAnsi="Century Gothic"/>
-                <w:noProof/>
-                <w:sz w:val="20"/>
-                <w:szCs w:val="20"/>
-              </w:rPr>
-            </w:pPr>
-            <w:r>
-              <w:rPr>
-                <w:rFonts w:ascii="Century Gothic" w:hAnsi="Century Gothic"/>
-                <w:noProof/>
-                <w:sz w:val="20"/>
-                <w:szCs w:val="20"/>
-              </w:rPr>
-              <w:drawing>
-                <wp:inline distT="0" distB="0" distL="0" distR="0" wp14:anchorId="0ED7F45D" wp14:editId="0DC64564">
-                  <wp:extent cx="201600" cy="201600"/>
-                  <wp:effectExtent l="0" t="0" r="8255" b="8255"/>
-                  <wp:docPr id="931807690" name="Picture 931807690"/>
-                  <wp:cNvGraphicFramePr>
-                    <a:graphicFrameLocks xmlns:a="http://schemas.openxmlformats.org/drawingml/2006/main" noChangeAspect="1"/>
-                  </wp:cNvGraphicFramePr>
-                  <a:graphic xmlns:a="http://schemas.openxmlformats.org/drawingml/2006/main">
-                    <a:graphicData uri="http://schemas.openxmlformats.org/drawingml/2006/picture">
-                      <pic:pic xmlns:pic="http://schemas.openxmlformats.org/drawingml/2006/picture">
-                        <pic:nvPicPr>
-                          <pic:cNvPr id="57" name="Picture 57"/>
-                          <pic:cNvPicPr/>
-                        </pic:nvPicPr>
-                        <pic:blipFill>
-                          <a:blip r:embed="rId37" cstate="print">
-                            <a:extLst>
-                              <a:ext uri="{28A0092B-C50C-407E-A947-70E740481C1C}">
-                                <a14:useLocalDpi xmlns:a14="http://schemas.microsoft.com/office/drawing/2010/main" val="0"/>
-                              </a:ext>
-                            </a:extLst>
-                          </a:blip>
-                          <a:stretch>
-                            <a:fillRect/>
-                          </a:stretch>
-                        </pic:blipFill>
-                        <pic:spPr>
-                          <a:xfrm>
-                            <a:off x="0" y="0"/>
-                            <a:ext cx="201600" cy="201600"/>
-                          </a:xfrm>
-                          <a:prstGeom prst="rect">
-                            <a:avLst/>
-                          </a:prstGeom>
-                        </pic:spPr>
-                      </pic:pic>
-                    </a:graphicData>
-                  </a:graphic>
-                </wp:inline>
-              </w:drawing>
-            </w:r>
-          </w:p>
-        </w:tc>
-        <w:tc>
-          <w:tcPr>
-            <w:tcW w:w="2531" w:type="dxa"/>
-            <w:vAlign w:val="center"/>
-          </w:tcPr>
-          <w:p>
-            <w:pPr>
-              <w:tabs>
-                <w:tab w:val="left" w:pos="1296"/>
-                <w:tab w:val="left" w:pos="5204"/>
-              </w:tabs>
-              <w:rPr>
-                <w:sz w:val="16"/>
-                <w:szCs w:val="16"/>
-              </w:rPr>
-            </w:pPr>
-            <w:r>
-              <w:rPr>
-                <w:b/>
-                <w:bCs/>
-                <w:sz w:val="16"/>
-                <w:szCs w:val="16"/>
-              </w:rPr>
-              <w:t>Gigo</w:t>
-            </w:r>
-            <w:r>
-              <w:rPr>
-                <w:b/>
-                <w:bCs/>
-                <w:sz w:val="16"/>
-                <w:szCs w:val="16"/>
-              </w:rPr>
-              <w:t xml:space="preserve"> </w:t>
-            </w:r>
-            <w:r>
-              <w:rPr>
-                <w:b/>
-                <w:bCs/>
-                <w:sz w:val="16"/>
-                <w:szCs w:val="16"/>
-              </w:rPr>
-              <w:t>Shift</w:t>
-            </w:r>
-          </w:p>
-        </w:tc>
-        <w:tc>
-          <w:tcPr>
-            <w:tcW w:w="5886" w:type="dxa"/>
-            <w:vAlign w:val="center"/>
-          </w:tcPr>
-          <w:p>
-            <w:pPr>
-              <w:tabs>
-                <w:tab w:val="left" w:pos="1296"/>
-                <w:tab w:val="left" w:pos="5204"/>
-              </w:tabs>
-              <w:rPr>
-                <w:rStyle w:val="Hyperlink"/>
-                <w:sz w:val="16"/>
-                <w:szCs w:val="16"/>
-              </w:rPr>
-            </w:pPr>
-            <w:r>
-              <w:rPr>
-                <w:rStyle w:val="Hyperlink"/>
-                <w:sz w:val="16"/>
-                <w:szCs w:val="16"/>
-              </w:rPr>
-              <w:t>https://play.google.com/store/apps/details?id=com.gig_shift</w:t>
             </w:r>
           </w:p>
         </w:tc>
@@ -5726,6 +5578,472 @@
                 <w:szCs w:val="28"/>
               </w:rPr>
               <w:drawing>
+                <wp:inline distT="0" distB="0" distL="0" distR="0" wp14:anchorId="6890A31A" wp14:editId="0FCDFA42">
+                  <wp:extent cx="213360" cy="213360"/>
+                  <wp:effectExtent l="0" t="0" r="8255" b="8255"/>
+                  <wp:docPr id="414152034" name="Picture 414152034"/>
+                  <wp:cNvGraphicFramePr>
+                    <a:graphicFrameLocks xmlns:a="http://schemas.openxmlformats.org/drawingml/2006/main" noChangeAspect="1"/>
+                  </wp:cNvGraphicFramePr>
+                  <a:graphic xmlns:a="http://schemas.openxmlformats.org/drawingml/2006/main">
+                    <a:graphicData uri="http://schemas.openxmlformats.org/drawingml/2006/picture">
+                      <pic:pic xmlns:pic="http://schemas.openxmlformats.org/drawingml/2006/picture">
+                        <pic:nvPicPr>
+                          <pic:cNvPr id="22" name="Picture 22"/>
+                          <pic:cNvPicPr/>
+                        </pic:nvPicPr>
+                        <pic:blipFill>
+                          <a:blip r:embed="rId43" cstate="print">
+                            <a:extLst>
+                              <a:ext uri="{28A0092B-C50C-407E-A947-70E740481C1C}">
+                                <a14:useLocalDpi xmlns:a14="http://schemas.microsoft.com/office/drawing/2010/main" val="0"/>
+                              </a:ext>
+                            </a:extLst>
+                          </a:blip>
+                          <a:stretch>
+                            <a:fillRect/>
+                          </a:stretch>
+                        </pic:blipFill>
+                        <pic:spPr>
+                          <a:xfrm>
+                            <a:off x="0" y="0"/>
+                            <a:ext cx="213360" cy="213360"/>
+                          </a:xfrm>
+                          <a:prstGeom prst="rect">
+                            <a:avLst/>
+                          </a:prstGeom>
+                        </pic:spPr>
+                      </pic:pic>
+                    </a:graphicData>
+                  </a:graphic>
+                </wp:inline>
+              </w:drawing>
+            </w:r>
+          </w:p>
+        </w:tc>
+        <w:tc>
+          <w:tcPr>
+            <w:tcW w:w="2728" w:type="dxa"/>
+            <w:vAlign w:val="center"/>
+          </w:tcPr>
+          <w:p>
+            <w:pPr>
+              <w:rPr>
+                <w:sz w:val="16"/>
+                <w:szCs w:val="16"/>
+              </w:rPr>
+            </w:pPr>
+            <w:r>
+              <w:rPr>
+                <w:sz w:val="16"/>
+                <w:szCs w:val="16"/>
+              </w:rPr>
+              <w:t>Personal Portfolio</w:t>
+            </w:r>
+          </w:p>
+        </w:tc>
+        <w:tc>
+          <w:tcPr>
+            <w:tcW w:w="5643" w:type="dxa"/>
+            <w:vAlign w:val="center"/>
+          </w:tcPr>
+          <w:p>
+            <w:pPr>
+              <w:rPr>
+                <w:rStyle w:val="Hyperlink"/>
+                <w:sz w:val="14"/>
+                <w:szCs w:val="14"/>
+              </w:rPr>
+            </w:pPr>
+            <w:hyperlink r:id="rId44" w:history="1">
+              <w:r>
+                <w:rPr>
+                  <w:rStyle w:val="Hyperlink"/>
+                  <w:sz w:val="14"/>
+                  <w:szCs w:val="14"/>
+                </w:rPr>
+                <w:t>https://shakeel-haider-cv.surge.sh/</w:t>
+              </w:r>
+            </w:hyperlink>
+          </w:p>
+        </w:tc>
+      </w:tr>
+      <w:tr>
+        <w:tc>
+          <w:tcPr>
+            <w:tcW w:w="979" w:type="dxa"/>
+            <w:vAlign w:val="center"/>
+          </w:tcPr>
+          <w:p>
+            <w:pPr>
+              <w:jc w:val="center"/>
+              <w:rPr>
+                <w:rFonts w:ascii="Century Gothic" w:hAnsi="Century Gothic"/>
+                <w:b/>
+                <w:noProof/>
+                <w:color w:val="072B62" w:themeColor="background2" w:themeShade="40"/>
+                <w:sz w:val="28"/>
+                <w:szCs w:val="28"/>
+              </w:rPr>
+            </w:pPr>
+            <w:r>
+              <w:rPr>
+                <w:rFonts w:ascii="Century Gothic" w:hAnsi="Century Gothic"/>
+                <w:b/>
+                <w:noProof/>
+                <w:color w:val="072B62" w:themeColor="background2" w:themeShade="40"/>
+                <w:sz w:val="28"/>
+                <w:szCs w:val="28"/>
+              </w:rPr>
+              <w:drawing>
+                <wp:inline distT="0" distB="0" distL="0" distR="0" wp14:anchorId="6807290B" wp14:editId="75BE7A09">
+                  <wp:extent cx="160020" cy="160020"/>
+                  <wp:effectExtent l="0" t="0" r="0" b="0"/>
+                  <wp:docPr id="843526303" name="Picture 843526303"/>
+                  <wp:cNvGraphicFramePr>
+                    <a:graphicFrameLocks xmlns:a="http://schemas.openxmlformats.org/drawingml/2006/main" noChangeAspect="1"/>
+                  </wp:cNvGraphicFramePr>
+                  <a:graphic xmlns:a="http://schemas.openxmlformats.org/drawingml/2006/main">
+                    <a:graphicData uri="http://schemas.openxmlformats.org/drawingml/2006/picture">
+                      <pic:pic xmlns:pic="http://schemas.openxmlformats.org/drawingml/2006/picture">
+                        <pic:nvPicPr>
+                          <pic:cNvPr id="40" name="Picture 40"/>
+                          <pic:cNvPicPr/>
+                        </pic:nvPicPr>
+                        <pic:blipFill>
+                          <a:blip r:embed="rId45" cstate="print">
+                            <a:extLst>
+                              <a:ext uri="{28A0092B-C50C-407E-A947-70E740481C1C}">
+                                <a14:useLocalDpi xmlns:a14="http://schemas.microsoft.com/office/drawing/2010/main" val="0"/>
+                              </a:ext>
+                            </a:extLst>
+                          </a:blip>
+                          <a:stretch>
+                            <a:fillRect/>
+                          </a:stretch>
+                        </pic:blipFill>
+                        <pic:spPr>
+                          <a:xfrm>
+                            <a:off x="0" y="0"/>
+                            <a:ext cx="160116" cy="160116"/>
+                          </a:xfrm>
+                          <a:prstGeom prst="rect">
+                            <a:avLst/>
+                          </a:prstGeom>
+                        </pic:spPr>
+                      </pic:pic>
+                    </a:graphicData>
+                  </a:graphic>
+                </wp:inline>
+              </w:drawing>
+            </w:r>
+          </w:p>
+        </w:tc>
+        <w:tc>
+          <w:tcPr>
+            <w:tcW w:w="2728" w:type="dxa"/>
+            <w:vAlign w:val="center"/>
+          </w:tcPr>
+          <w:p>
+            <w:pPr>
+              <w:rPr>
+                <w:sz w:val="16"/>
+                <w:szCs w:val="16"/>
+              </w:rPr>
+            </w:pPr>
+            <w:r>
+              <w:rPr>
+                <w:sz w:val="16"/>
+                <w:szCs w:val="16"/>
+              </w:rPr>
+              <w:t>React PWA – Expense Tracker - Playstore</w:t>
+            </w:r>
+          </w:p>
+        </w:tc>
+        <w:tc>
+          <w:tcPr>
+            <w:tcW w:w="5643" w:type="dxa"/>
+            <w:vAlign w:val="center"/>
+          </w:tcPr>
+          <w:p>
+            <w:pPr>
+              <w:rPr>
+                <w:rStyle w:val="Hyperlink"/>
+                <w:sz w:val="16"/>
+                <w:szCs w:val="16"/>
+              </w:rPr>
+            </w:pPr>
+            <w:r>
+              <w:rPr>
+                <w:rStyle w:val="Hyperlink"/>
+                <w:sz w:val="14"/>
+                <w:szCs w:val="14"/>
+              </w:rPr>
+              <w:t>https://play.google.com/store/apps/details?id=xyz.appmaker.yrkfli</w:t>
+            </w:r>
+          </w:p>
+        </w:tc>
+      </w:tr>
+      <w:tr>
+        <w:tc>
+          <w:tcPr>
+            <w:tcW w:w="979" w:type="dxa"/>
+            <w:vAlign w:val="center"/>
+          </w:tcPr>
+          <w:p>
+            <w:pPr>
+              <w:jc w:val="center"/>
+              <w:rPr>
+                <w:rFonts w:ascii="Century Gothic" w:hAnsi="Century Gothic"/>
+                <w:b/>
+                <w:noProof/>
+                <w:color w:val="072B62" w:themeColor="background2" w:themeShade="40"/>
+                <w:sz w:val="28"/>
+                <w:szCs w:val="28"/>
+              </w:rPr>
+            </w:pPr>
+            <w:r>
+              <w:rPr>
+                <w:rFonts w:ascii="Century Gothic" w:hAnsi="Century Gothic"/>
+                <w:b/>
+                <w:noProof/>
+                <w:color w:val="072B62" w:themeColor="background2" w:themeShade="40"/>
+                <w:sz w:val="28"/>
+                <w:szCs w:val="28"/>
+              </w:rPr>
+              <w:drawing>
+                <wp:inline distT="0" distB="0" distL="0" distR="0" wp14:anchorId="378BEA9E" wp14:editId="0DB477DC">
+                  <wp:extent cx="160020" cy="160020"/>
+                  <wp:effectExtent l="0" t="0" r="0" b="0"/>
+                  <wp:docPr id="1342184426" name="Picture 1342184426"/>
+                  <wp:cNvGraphicFramePr>
+                    <a:graphicFrameLocks xmlns:a="http://schemas.openxmlformats.org/drawingml/2006/main" noChangeAspect="1"/>
+                  </wp:cNvGraphicFramePr>
+                  <a:graphic xmlns:a="http://schemas.openxmlformats.org/drawingml/2006/main">
+                    <a:graphicData uri="http://schemas.openxmlformats.org/drawingml/2006/picture">
+                      <pic:pic xmlns:pic="http://schemas.openxmlformats.org/drawingml/2006/picture">
+                        <pic:nvPicPr>
+                          <pic:cNvPr id="40" name="Picture 40"/>
+                          <pic:cNvPicPr/>
+                        </pic:nvPicPr>
+                        <pic:blipFill>
+                          <a:blip r:embed="rId45" cstate="print">
+                            <a:extLst>
+                              <a:ext uri="{28A0092B-C50C-407E-A947-70E740481C1C}">
+                                <a14:useLocalDpi xmlns:a14="http://schemas.microsoft.com/office/drawing/2010/main" val="0"/>
+                              </a:ext>
+                            </a:extLst>
+                          </a:blip>
+                          <a:stretch>
+                            <a:fillRect/>
+                          </a:stretch>
+                        </pic:blipFill>
+                        <pic:spPr>
+                          <a:xfrm>
+                            <a:off x="0" y="0"/>
+                            <a:ext cx="160116" cy="160116"/>
+                          </a:xfrm>
+                          <a:prstGeom prst="rect">
+                            <a:avLst/>
+                          </a:prstGeom>
+                        </pic:spPr>
+                      </pic:pic>
+                    </a:graphicData>
+                  </a:graphic>
+                </wp:inline>
+              </w:drawing>
+            </w:r>
+          </w:p>
+        </w:tc>
+        <w:tc>
+          <w:tcPr>
+            <w:tcW w:w="2728" w:type="dxa"/>
+            <w:vAlign w:val="center"/>
+          </w:tcPr>
+          <w:p>
+            <w:pPr>
+              <w:rPr>
+                <w:sz w:val="16"/>
+                <w:szCs w:val="16"/>
+              </w:rPr>
+            </w:pPr>
+            <w:r>
+              <w:rPr>
+                <w:sz w:val="16"/>
+                <w:szCs w:val="16"/>
+              </w:rPr>
+              <w:t>React PWA – Quiz App - Platstore</w:t>
+            </w:r>
+          </w:p>
+        </w:tc>
+        <w:tc>
+          <w:tcPr>
+            <w:tcW w:w="5643" w:type="dxa"/>
+            <w:vAlign w:val="center"/>
+          </w:tcPr>
+          <w:p>
+            <w:pPr>
+              <w:rPr>
+                <w:rStyle w:val="Hyperlink"/>
+                <w:sz w:val="16"/>
+                <w:szCs w:val="16"/>
+              </w:rPr>
+            </w:pPr>
+            <w:r>
+              <w:rPr>
+                <w:rStyle w:val="Hyperlink"/>
+                <w:sz w:val="14"/>
+                <w:szCs w:val="14"/>
+              </w:rPr>
+              <w:t>https://play.google.com/store/apps/details?id=sh.surge.shkhaider_pwa_quiz_app.twa</w:t>
+            </w:r>
+          </w:p>
+        </w:tc>
+      </w:tr>
+      <w:tr>
+        <w:tc>
+          <w:tcPr>
+            <w:tcW w:w="979" w:type="dxa"/>
+            <w:vAlign w:val="center"/>
+          </w:tcPr>
+          <w:p>
+            <w:pPr>
+              <w:jc w:val="center"/>
+              <w:rPr>
+                <w:rFonts w:ascii="Century Gothic" w:hAnsi="Century Gothic"/>
+                <w:b/>
+                <w:noProof/>
+                <w:color w:val="072B62" w:themeColor="background2" w:themeShade="40"/>
+                <w:sz w:val="28"/>
+                <w:szCs w:val="28"/>
+              </w:rPr>
+            </w:pPr>
+            <w:r>
+              <w:rPr>
+                <w:rFonts w:ascii="Century Gothic" w:hAnsi="Century Gothic"/>
+                <w:b/>
+                <w:noProof/>
+                <w:color w:val="072B62" w:themeColor="background2" w:themeShade="40"/>
+                <w:sz w:val="28"/>
+                <w:szCs w:val="28"/>
+              </w:rPr>
+              <w:drawing>
+                <wp:inline distT="0" distB="0" distL="0" distR="0" wp14:anchorId="31CA4B26" wp14:editId="38B1D0A4">
+                  <wp:extent cx="160020" cy="160020"/>
+                  <wp:effectExtent l="0" t="0" r="0" b="0"/>
+                  <wp:docPr id="648562092" name="Picture 648562092"/>
+                  <wp:cNvGraphicFramePr>
+                    <a:graphicFrameLocks xmlns:a="http://schemas.openxmlformats.org/drawingml/2006/main" noChangeAspect="1"/>
+                  </wp:cNvGraphicFramePr>
+                  <a:graphic xmlns:a="http://schemas.openxmlformats.org/drawingml/2006/main">
+                    <a:graphicData uri="http://schemas.openxmlformats.org/drawingml/2006/picture">
+                      <pic:pic xmlns:pic="http://schemas.openxmlformats.org/drawingml/2006/picture">
+                        <pic:nvPicPr>
+                          <pic:cNvPr id="40" name="Picture 40"/>
+                          <pic:cNvPicPr/>
+                        </pic:nvPicPr>
+                        <pic:blipFill>
+                          <a:blip r:embed="rId45" cstate="print">
+                            <a:extLst>
+                              <a:ext uri="{28A0092B-C50C-407E-A947-70E740481C1C}">
+                                <a14:useLocalDpi xmlns:a14="http://schemas.microsoft.com/office/drawing/2010/main" val="0"/>
+                              </a:ext>
+                            </a:extLst>
+                          </a:blip>
+                          <a:stretch>
+                            <a:fillRect/>
+                          </a:stretch>
+                        </pic:blipFill>
+                        <pic:spPr>
+                          <a:xfrm>
+                            <a:off x="0" y="0"/>
+                            <a:ext cx="160116" cy="160116"/>
+                          </a:xfrm>
+                          <a:prstGeom prst="rect">
+                            <a:avLst/>
+                          </a:prstGeom>
+                        </pic:spPr>
+                      </pic:pic>
+                    </a:graphicData>
+                  </a:graphic>
+                </wp:inline>
+              </w:drawing>
+            </w:r>
+          </w:p>
+        </w:tc>
+        <w:tc>
+          <w:tcPr>
+            <w:tcW w:w="2728" w:type="dxa"/>
+            <w:vAlign w:val="center"/>
+          </w:tcPr>
+          <w:p>
+            <w:pPr>
+              <w:rPr>
+                <w:sz w:val="16"/>
+                <w:szCs w:val="16"/>
+              </w:rPr>
+            </w:pPr>
+            <w:r>
+              <w:rPr>
+                <w:sz w:val="16"/>
+                <w:szCs w:val="16"/>
+              </w:rPr>
+              <w:t>Java Android – IUSM - Playstore</w:t>
+            </w:r>
+          </w:p>
+        </w:tc>
+        <w:tc>
+          <w:tcPr>
+            <w:tcW w:w="5643" w:type="dxa"/>
+            <w:vAlign w:val="center"/>
+          </w:tcPr>
+          <w:p>
+            <w:pPr>
+              <w:rPr>
+                <w:rStyle w:val="Hyperlink"/>
+                <w:sz w:val="16"/>
+                <w:szCs w:val="16"/>
+              </w:rPr>
+            </w:pPr>
+            <w:r>
+              <w:rPr>
+                <w:rStyle w:val="Hyperlink"/>
+                <w:sz w:val="14"/>
+                <w:szCs w:val="14"/>
+              </w:rPr>
+              <w:t>https://play.google.com/store/apps/details?id=my.project.canteenms</w:t>
+            </w:r>
+          </w:p>
+        </w:tc>
+      </w:tr>
+      <w:tr>
+        <w:tc>
+          <w:tcPr>
+            <w:tcW w:w="979" w:type="dxa"/>
+            <w:vAlign w:val="center"/>
+          </w:tcPr>
+          <w:p>
+            <w:pPr>
+              <w:jc w:val="center"/>
+              <w:rPr>
+                <w:rFonts w:ascii="Century Gothic" w:hAnsi="Century Gothic"/>
+                <w:b/>
+                <w:noProof/>
+                <w:color w:val="072B62" w:themeColor="background2" w:themeShade="40"/>
+                <w:sz w:val="28"/>
+                <w:szCs w:val="28"/>
+              </w:rPr>
+            </w:pPr>
+            <w:r>
+              <w:rPr>
+                <w:rFonts w:ascii="Century Gothic" w:hAnsi="Century Gothic"/>
+                <w:b/>
+                <w:noProof/>
+                <w:color w:val="072B62" w:themeColor="background2" w:themeShade="40"/>
+                <w:sz w:val="28"/>
+                <w:szCs w:val="28"/>
+              </w:rPr>
+              <w:drawing>
                 <wp:inline distT="0" distB="0" distL="0" distR="0" wp14:anchorId="00F1EDB3" wp14:editId="44E12B9E">
                   <wp:extent cx="280456" cy="210312"/>
                   <wp:effectExtent l="0" t="0" r="5715" b="0"/>
@@ -5741,7 +6059,7 @@
                           <pic:cNvPicPr/>
                         </pic:nvPicPr>
                         <pic:blipFill>
-                          <a:blip r:embed="rId43" cstate="print">
+                          <a:blip r:embed="rId46" cstate="print">
                             <a:extLst>
                               <a:ext uri="{28A0092B-C50C-407E-A947-70E740481C1C}">
                                 <a14:useLocalDpi xmlns:a14="http://schemas.microsoft.com/office/drawing/2010/main" val="0"/>
@@ -5856,7 +6174,7 @@
                           <pic:cNvPicPr/>
                         </pic:nvPicPr>
                         <pic:blipFill>
-                          <a:blip r:embed="rId44" cstate="print">
+                          <a:blip r:embed="rId43" cstate="print">
                             <a:extLst>
                               <a:ext uri="{28A0092B-C50C-407E-A947-70E740481C1C}">
                                 <a14:useLocalDpi xmlns:a14="http://schemas.microsoft.com/office/drawing/2010/main" val="0"/>
@@ -5904,14 +6222,7 @@
                 <w:sz w:val="16"/>
                 <w:szCs w:val="16"/>
               </w:rPr>
-              <w:t xml:space="preserve">React - </w:t>
-            </w:r>
-            <w:r>
-              <w:rPr>
-                <w:sz w:val="16"/>
-                <w:szCs w:val="16"/>
-              </w:rPr>
-              <w:t>Shoes Store App</w:t>
+              <w:t>React - Shoes Store App</w:t>
             </w:r>
           </w:p>
         </w:tc>
@@ -5984,7 +6295,7 @@
                           <pic:cNvPicPr/>
                         </pic:nvPicPr>
                         <pic:blipFill>
-                          <a:blip r:embed="rId44" cstate="print">
+                          <a:blip r:embed="rId43" cstate="print">
                             <a:extLst>
                               <a:ext uri="{28A0092B-C50C-407E-A947-70E740481C1C}">
                                 <a14:useLocalDpi xmlns:a14="http://schemas.microsoft.com/office/drawing/2010/main" val="0"/>
@@ -6100,7 +6411,7 @@
                           <pic:cNvPicPr/>
                         </pic:nvPicPr>
                         <pic:blipFill>
-                          <a:blip r:embed="rId44" cstate="print">
+                          <a:blip r:embed="rId43" cstate="print">
                             <a:extLst>
                               <a:ext uri="{28A0092B-C50C-407E-A947-70E740481C1C}">
                                 <a14:useLocalDpi xmlns:a14="http://schemas.microsoft.com/office/drawing/2010/main" val="0"/>
@@ -6223,7 +6534,7 @@
                           <pic:cNvPicPr/>
                         </pic:nvPicPr>
                         <pic:blipFill>
-                          <a:blip r:embed="rId44" cstate="print">
+                          <a:blip r:embed="rId43" cstate="print">
                             <a:extLst>
                               <a:ext uri="{28A0092B-C50C-407E-A947-70E740481C1C}">
                                 <a14:useLocalDpi xmlns:a14="http://schemas.microsoft.com/office/drawing/2010/main" val="0"/>
@@ -6268,14 +6579,7 @@
                 <w:sz w:val="16"/>
                 <w:szCs w:val="16"/>
               </w:rPr>
-              <w:t xml:space="preserve">React - </w:t>
-            </w:r>
-            <w:r>
-              <w:rPr>
-                <w:sz w:val="16"/>
-                <w:szCs w:val="16"/>
-              </w:rPr>
-              <w:t>Expense Tracker App</w:t>
+              <w:t>React - Expense Tracker App</w:t>
             </w:r>
           </w:p>
         </w:tc>
@@ -6345,7 +6649,7 @@
                           <pic:cNvPicPr/>
                         </pic:nvPicPr>
                         <pic:blipFill>
-                          <a:blip r:embed="rId44" cstate="print">
+                          <a:blip r:embed="rId43" cstate="print">
                             <a:extLst>
                               <a:ext uri="{28A0092B-C50C-407E-A947-70E740481C1C}">
                                 <a14:useLocalDpi xmlns:a14="http://schemas.microsoft.com/office/drawing/2010/main" val="0"/>
@@ -6390,14 +6694,7 @@
                 <w:sz w:val="16"/>
                 <w:szCs w:val="16"/>
               </w:rPr>
-              <w:t xml:space="preserve">React - </w:t>
-            </w:r>
-            <w:r>
-              <w:rPr>
-                <w:sz w:val="16"/>
-                <w:szCs w:val="16"/>
-              </w:rPr>
-              <w:t>COVID19 Tracker App</w:t>
+              <w:t>React - COVID19 Tracker App</w:t>
             </w:r>
           </w:p>
         </w:tc>
@@ -6467,7 +6764,7 @@
                           <pic:cNvPicPr/>
                         </pic:nvPicPr>
                         <pic:blipFill>
-                          <a:blip r:embed="rId44" cstate="print">
+                          <a:blip r:embed="rId43" cstate="print">
                             <a:extLst>
                               <a:ext uri="{28A0092B-C50C-407E-A947-70E740481C1C}">
                                 <a14:useLocalDpi xmlns:a14="http://schemas.microsoft.com/office/drawing/2010/main" val="0"/>
@@ -6595,7 +6892,7 @@
                           <pic:cNvPicPr/>
                         </pic:nvPicPr>
                         <pic:blipFill>
-                          <a:blip r:embed="rId44" cstate="print">
+                          <a:blip r:embed="rId43" cstate="print">
                             <a:extLst>
                               <a:ext uri="{28A0092B-C50C-407E-A947-70E740481C1C}">
                                 <a14:useLocalDpi xmlns:a14="http://schemas.microsoft.com/office/drawing/2010/main" val="0"/>
@@ -6711,7 +7008,7 @@
                           <pic:cNvPicPr/>
                         </pic:nvPicPr>
                         <pic:blipFill>
-                          <a:blip r:embed="rId44" cstate="print">
+                          <a:blip r:embed="rId43" cstate="print">
                             <a:extLst>
                               <a:ext uri="{28A0092B-C50C-407E-A947-70E740481C1C}">
                                 <a14:useLocalDpi xmlns:a14="http://schemas.microsoft.com/office/drawing/2010/main" val="0"/>
@@ -6827,7 +7124,7 @@
                           <pic:cNvPicPr/>
                         </pic:nvPicPr>
                         <pic:blipFill>
-                          <a:blip r:embed="rId44" cstate="print">
+                          <a:blip r:embed="rId43" cstate="print">
                             <a:extLst>
                               <a:ext uri="{28A0092B-C50C-407E-A947-70E740481C1C}">
                                 <a14:useLocalDpi xmlns:a14="http://schemas.microsoft.com/office/drawing/2010/main" val="0"/>
@@ -6872,21 +7169,7 @@
                 <w:sz w:val="16"/>
                 <w:szCs w:val="16"/>
               </w:rPr>
-              <w:t>React PWA – Exp</w:t>
-            </w:r>
-            <w:r>
-              <w:rPr>
-                <w:sz w:val="16"/>
-                <w:szCs w:val="16"/>
-              </w:rPr>
-              <w:t>e</w:t>
-            </w:r>
-            <w:r>
-              <w:rPr>
-                <w:sz w:val="16"/>
-                <w:szCs w:val="16"/>
-              </w:rPr>
-              <w:t>nse Tracker</w:t>
+              <w:t>React PWA – Expense Tracker</w:t>
             </w:r>
           </w:p>
         </w:tc>
@@ -6903,7 +7186,7 @@
                 <w:szCs w:val="14"/>
               </w:rPr>
             </w:pPr>
-            <w:hyperlink r:id="rId45" w:history="1">
+            <w:hyperlink r:id="rId47" w:history="1">
               <w:r>
                 <w:rPr>
                   <w:rStyle w:val="Hyperlink"/>
@@ -6953,143 +7236,7 @@
                 <w:sz w:val="28"/>
                 <w:szCs w:val="28"/>
               </w:rPr>
-              <w:drawing>
-                <wp:inline distT="0" distB="0" distL="0" distR="0" wp14:anchorId="7BE56C27" wp14:editId="26E39CB2">
-                  <wp:extent cx="160020" cy="160020"/>
-                  <wp:effectExtent l="0" t="0" r="0" b="0"/>
-                  <wp:docPr id="40" name="Picture 40"/>
-                  <wp:cNvGraphicFramePr>
-                    <a:graphicFrameLocks xmlns:a="http://schemas.openxmlformats.org/drawingml/2006/main" noChangeAspect="1"/>
-                  </wp:cNvGraphicFramePr>
-                  <a:graphic xmlns:a="http://schemas.openxmlformats.org/drawingml/2006/main">
-                    <a:graphicData uri="http://schemas.openxmlformats.org/drawingml/2006/picture">
-                      <pic:pic xmlns:pic="http://schemas.openxmlformats.org/drawingml/2006/picture">
-                        <pic:nvPicPr>
-                          <pic:cNvPr id="40" name="Picture 40"/>
-                          <pic:cNvPicPr/>
-                        </pic:nvPicPr>
-                        <pic:blipFill>
-                          <a:blip r:embed="rId46" cstate="print">
-                            <a:extLst>
-                              <a:ext uri="{28A0092B-C50C-407E-A947-70E740481C1C}">
-                                <a14:useLocalDpi xmlns:a14="http://schemas.microsoft.com/office/drawing/2010/main" val="0"/>
-                              </a:ext>
-                            </a:extLst>
-                          </a:blip>
-                          <a:stretch>
-                            <a:fillRect/>
-                          </a:stretch>
-                        </pic:blipFill>
-                        <pic:spPr>
-                          <a:xfrm>
-                            <a:off x="0" y="0"/>
-                            <a:ext cx="160116" cy="160116"/>
-                          </a:xfrm>
-                          <a:prstGeom prst="rect">
-                            <a:avLst/>
-                          </a:prstGeom>
-                        </pic:spPr>
-                      </pic:pic>
-                    </a:graphicData>
-                  </a:graphic>
-                </wp:inline>
-              </w:drawing>
-            </w:r>
-          </w:p>
-        </w:tc>
-        <w:tc>
-          <w:tcPr>
-            <w:tcW w:w="2728" w:type="dxa"/>
-            <w:vAlign w:val="center"/>
-          </w:tcPr>
-          <w:p>
-            <w:pPr>
-              <w:rPr>
-                <w:sz w:val="16"/>
-                <w:szCs w:val="16"/>
-              </w:rPr>
-            </w:pPr>
-            <w:r>
-              <w:rPr>
-                <w:sz w:val="16"/>
-                <w:szCs w:val="16"/>
-              </w:rPr>
-              <w:t>React PWA</w:t>
-            </w:r>
-            <w:r>
-              <w:rPr>
-                <w:sz w:val="16"/>
-                <w:szCs w:val="16"/>
-              </w:rPr>
-              <w:t xml:space="preserve"> </w:t>
-            </w:r>
-            <w:r>
-              <w:rPr>
-                <w:sz w:val="16"/>
-                <w:szCs w:val="16"/>
-              </w:rPr>
-              <w:t>– Expense Tracker</w:t>
-            </w:r>
-            <w:r>
-              <w:rPr>
-                <w:sz w:val="16"/>
-                <w:szCs w:val="16"/>
-              </w:rPr>
-              <w:t xml:space="preserve"> - Playstore</w:t>
-            </w:r>
-          </w:p>
-        </w:tc>
-        <w:tc>
-          <w:tcPr>
-            <w:tcW w:w="5643" w:type="dxa"/>
-            <w:vAlign w:val="center"/>
-          </w:tcPr>
-          <w:p>
-            <w:pPr>
-              <w:rPr>
-                <w:rStyle w:val="Hyperlink"/>
-                <w:sz w:val="14"/>
-                <w:szCs w:val="14"/>
-              </w:rPr>
-            </w:pPr>
-            <w:r>
-              <w:rPr>
-                <w:rStyle w:val="Hyperlink"/>
-                <w:sz w:val="14"/>
-                <w:szCs w:val="14"/>
-              </w:rPr>
-              <w:t>https://play.google.com/store/apps/details?id=xyz.appmaker.yrkfli</w:t>
-            </w:r>
-          </w:p>
-        </w:tc>
-      </w:tr>
-      <w:tr>
-        <w:tc>
-          <w:tcPr>
-            <w:tcW w:w="979" w:type="dxa"/>
-            <w:vAlign w:val="center"/>
-          </w:tcPr>
-          <w:p>
-            <w:pPr>
-              <w:jc w:val="center"/>
-              <w:rPr>
-                <w:rFonts w:ascii="Century Gothic" w:hAnsi="Century Gothic"/>
-                <w:b/>
-                <w:noProof/>
-                <w:color w:val="072B62" w:themeColor="background2" w:themeShade="40"/>
-                <w:sz w:val="28"/>
-                <w:szCs w:val="28"/>
-              </w:rPr>
-            </w:pPr>
-            <w:r>
-              <w:rPr>
-                <w:rFonts w:ascii="Century Gothic" w:hAnsi="Century Gothic"/>
-                <w:b/>
-                <w:noProof/>
-                <w:color w:val="072B62" w:themeColor="background2" w:themeShade="40"/>
-                <w:sz w:val="28"/>
-                <w:szCs w:val="28"/>
-              </w:rPr>
+              <w:lastRenderedPageBreak/>
               <w:drawing>
                 <wp:inline distT="0" distB="0" distL="0" distR="0" wp14:anchorId="0416848D" wp14:editId="6EE7C8FF">
                   <wp:extent cx="213360" cy="213360"/>
@@ -7106,7 +7253,7 @@
                           <pic:cNvPicPr/>
                         </pic:nvPicPr>
                         <pic:blipFill>
-                          <a:blip r:embed="rId44" cstate="print">
+                          <a:blip r:embed="rId43" cstate="print">
                             <a:extLst>
                               <a:ext uri="{28A0092B-C50C-407E-A947-70E740481C1C}">
                                 <a14:useLocalDpi xmlns:a14="http://schemas.microsoft.com/office/drawing/2010/main" val="0"/>
@@ -7207,123 +7354,6 @@
                 <w:szCs w:val="28"/>
               </w:rPr>
               <w:drawing>
-                <wp:inline distT="0" distB="0" distL="0" distR="0" wp14:anchorId="4B87F55B" wp14:editId="39DC7548">
-                  <wp:extent cx="160020" cy="160020"/>
-                  <wp:effectExtent l="0" t="0" r="0" b="0"/>
-                  <wp:docPr id="42" name="Picture 42"/>
-                  <wp:cNvGraphicFramePr>
-                    <a:graphicFrameLocks xmlns:a="http://schemas.openxmlformats.org/drawingml/2006/main" noChangeAspect="1"/>
-                  </wp:cNvGraphicFramePr>
-                  <a:graphic xmlns:a="http://schemas.openxmlformats.org/drawingml/2006/main">
-                    <a:graphicData uri="http://schemas.openxmlformats.org/drawingml/2006/picture">
-                      <pic:pic xmlns:pic="http://schemas.openxmlformats.org/drawingml/2006/picture">
-                        <pic:nvPicPr>
-                          <pic:cNvPr id="40" name="Picture 40"/>
-                          <pic:cNvPicPr/>
-                        </pic:nvPicPr>
-                        <pic:blipFill>
-                          <a:blip r:embed="rId46" cstate="print">
-                            <a:extLst>
-                              <a:ext uri="{28A0092B-C50C-407E-A947-70E740481C1C}">
-                                <a14:useLocalDpi xmlns:a14="http://schemas.microsoft.com/office/drawing/2010/main" val="0"/>
-                              </a:ext>
-                            </a:extLst>
-                          </a:blip>
-                          <a:stretch>
-                            <a:fillRect/>
-                          </a:stretch>
-                        </pic:blipFill>
-                        <pic:spPr>
-                          <a:xfrm>
-                            <a:off x="0" y="0"/>
-                            <a:ext cx="160116" cy="160116"/>
-                          </a:xfrm>
-                          <a:prstGeom prst="rect">
-                            <a:avLst/>
-                          </a:prstGeom>
-                        </pic:spPr>
-                      </pic:pic>
-                    </a:graphicData>
-                  </a:graphic>
-                </wp:inline>
-              </w:drawing>
-            </w:r>
-          </w:p>
-        </w:tc>
-        <w:tc>
-          <w:tcPr>
-            <w:tcW w:w="2728" w:type="dxa"/>
-            <w:vAlign w:val="center"/>
-          </w:tcPr>
-          <w:p>
-            <w:pPr>
-              <w:rPr>
-                <w:sz w:val="16"/>
-                <w:szCs w:val="16"/>
-              </w:rPr>
-            </w:pPr>
-            <w:r>
-              <w:rPr>
-                <w:sz w:val="16"/>
-                <w:szCs w:val="16"/>
-              </w:rPr>
-              <w:t>React PWA – Quiz App - Platstore</w:t>
-            </w:r>
-          </w:p>
-        </w:tc>
-        <w:tc>
-          <w:tcPr>
-            <w:tcW w:w="5643" w:type="dxa"/>
-            <w:vAlign w:val="center"/>
-          </w:tcPr>
-          <w:p>
-            <w:pPr>
-              <w:rPr>
-                <w:rStyle w:val="Hyperlink"/>
-                <w:sz w:val="14"/>
-                <w:szCs w:val="14"/>
-              </w:rPr>
-            </w:pPr>
-            <w:r>
-              <w:rPr>
-                <w:rStyle w:val="Hyperlink"/>
-                <w:sz w:val="14"/>
-                <w:szCs w:val="14"/>
-              </w:rPr>
-              <w:t>https://play.google.com/store/apps/details?id=sh.surge.shkhaider_pwa_quiz_app.twa</w:t>
-            </w:r>
-          </w:p>
-        </w:tc>
-      </w:tr>
-      <w:tr>
-        <w:tc>
-          <w:tcPr>
-            <w:tcW w:w="979" w:type="dxa"/>
-            <w:vAlign w:val="center"/>
-          </w:tcPr>
-          <w:p>
-            <w:pPr>
-              <w:jc w:val="center"/>
-              <w:rPr>
-                <w:rFonts w:ascii="Century Gothic" w:hAnsi="Century Gothic"/>
-                <w:b/>
-                <w:noProof/>
-                <w:color w:val="072B62" w:themeColor="background2" w:themeShade="40"/>
-                <w:sz w:val="28"/>
-                <w:szCs w:val="28"/>
-              </w:rPr>
-            </w:pPr>
-            <w:r>
-              <w:rPr>
-                <w:rFonts w:ascii="Century Gothic" w:hAnsi="Century Gothic"/>
-                <w:b/>
-                <w:noProof/>
-                <w:color w:val="072B62" w:themeColor="background2" w:themeShade="40"/>
-                <w:sz w:val="28"/>
-                <w:szCs w:val="28"/>
-              </w:rPr>
-              <w:lastRenderedPageBreak/>
-              <w:drawing>
                 <wp:inline distT="0" distB="0" distL="0" distR="0" wp14:anchorId="40B056CD" wp14:editId="47FED063">
                   <wp:extent cx="213360" cy="213360"/>
                   <wp:effectExtent l="0" t="0" r="0" b="0"/>
@@ -7339,7 +7369,7 @@
                           <pic:cNvPicPr/>
                         </pic:nvPicPr>
                         <pic:blipFill>
-                          <a:blip r:embed="rId44" cstate="print">
+                          <a:blip r:embed="rId43" cstate="print">
                             <a:extLst>
                               <a:ext uri="{28A0092B-C50C-407E-A947-70E740481C1C}">
                                 <a14:useLocalDpi xmlns:a14="http://schemas.microsoft.com/office/drawing/2010/main" val="0"/>
@@ -7408,122 +7438,6 @@
                 <w:szCs w:val="14"/>
               </w:rPr>
               <w:t>https://shkhaider-iusm.herokuapp.com/</w:t>
-            </w:r>
-          </w:p>
-        </w:tc>
-      </w:tr>
-      <w:tr>
-        <w:tc>
-          <w:tcPr>
-            <w:tcW w:w="979" w:type="dxa"/>
-            <w:vAlign w:val="center"/>
-          </w:tcPr>
-          <w:p>
-            <w:pPr>
-              <w:jc w:val="center"/>
-              <w:rPr>
-                <w:rFonts w:ascii="Century Gothic" w:hAnsi="Century Gothic"/>
-                <w:b/>
-                <w:noProof/>
-                <w:color w:val="072B62" w:themeColor="background2" w:themeShade="40"/>
-                <w:sz w:val="28"/>
-                <w:szCs w:val="28"/>
-              </w:rPr>
-            </w:pPr>
-            <w:r>
-              <w:rPr>
-                <w:rFonts w:ascii="Century Gothic" w:hAnsi="Century Gothic"/>
-                <w:b/>
-                <w:noProof/>
-                <w:color w:val="072B62" w:themeColor="background2" w:themeShade="40"/>
-                <w:sz w:val="28"/>
-                <w:szCs w:val="28"/>
-              </w:rPr>
-              <w:drawing>
-                <wp:inline distT="0" distB="0" distL="0" distR="0" wp14:anchorId="1193C638" wp14:editId="6D28049E">
-                  <wp:extent cx="160020" cy="160020"/>
-                  <wp:effectExtent l="0" t="0" r="0" b="0"/>
-                  <wp:docPr id="43" name="Picture 43"/>
-                  <wp:cNvGraphicFramePr>
-                    <a:graphicFrameLocks xmlns:a="http://schemas.openxmlformats.org/drawingml/2006/main" noChangeAspect="1"/>
-                  </wp:cNvGraphicFramePr>
-                  <a:graphic xmlns:a="http://schemas.openxmlformats.org/drawingml/2006/main">
-                    <a:graphicData uri="http://schemas.openxmlformats.org/drawingml/2006/picture">
-                      <pic:pic xmlns:pic="http://schemas.openxmlformats.org/drawingml/2006/picture">
-                        <pic:nvPicPr>
-                          <pic:cNvPr id="40" name="Picture 40"/>
-                          <pic:cNvPicPr/>
-                        </pic:nvPicPr>
-                        <pic:blipFill>
-                          <a:blip r:embed="rId46" cstate="print">
-                            <a:extLst>
-                              <a:ext uri="{28A0092B-C50C-407E-A947-70E740481C1C}">
-                                <a14:useLocalDpi xmlns:a14="http://schemas.microsoft.com/office/drawing/2010/main" val="0"/>
-                              </a:ext>
-                            </a:extLst>
-                          </a:blip>
-                          <a:stretch>
-                            <a:fillRect/>
-                          </a:stretch>
-                        </pic:blipFill>
-                        <pic:spPr>
-                          <a:xfrm>
-                            <a:off x="0" y="0"/>
-                            <a:ext cx="160116" cy="160116"/>
-                          </a:xfrm>
-                          <a:prstGeom prst="rect">
-                            <a:avLst/>
-                          </a:prstGeom>
-                        </pic:spPr>
-                      </pic:pic>
-                    </a:graphicData>
-                  </a:graphic>
-                </wp:inline>
-              </w:drawing>
-            </w:r>
-          </w:p>
-        </w:tc>
-        <w:tc>
-          <w:tcPr>
-            <w:tcW w:w="2728" w:type="dxa"/>
-            <w:vAlign w:val="center"/>
-          </w:tcPr>
-          <w:p>
-            <w:pPr>
-              <w:rPr>
-                <w:sz w:val="16"/>
-                <w:szCs w:val="16"/>
-              </w:rPr>
-            </w:pPr>
-            <w:r>
-              <w:rPr>
-                <w:sz w:val="16"/>
-                <w:szCs w:val="16"/>
-              </w:rPr>
-              <w:t>Java Android – IUSM - Playstore</w:t>
-            </w:r>
-          </w:p>
-        </w:tc>
-        <w:tc>
-          <w:tcPr>
-            <w:tcW w:w="5643" w:type="dxa"/>
-            <w:vAlign w:val="center"/>
-          </w:tcPr>
-          <w:p>
-            <w:pPr>
-              <w:rPr>
-                <w:rStyle w:val="Hyperlink"/>
-                <w:sz w:val="14"/>
-                <w:szCs w:val="14"/>
-              </w:rPr>
-            </w:pPr>
-            <w:r>
-              <w:rPr>
-                <w:rStyle w:val="Hyperlink"/>
-                <w:sz w:val="14"/>
-                <w:szCs w:val="14"/>
-              </w:rPr>
-              <w:t>https://play.google.com/store/apps/details?id=my.project.canteenms</w:t>
             </w:r>
           </w:p>
         </w:tc>
@@ -7624,7 +7538,7 @@
                     <pic:cNvPicPr/>
                   </pic:nvPicPr>
                   <pic:blipFill>
-                    <a:blip r:embed="rId47" cstate="print">
+                    <a:blip r:embed="rId48" cstate="print">
                       <a:extLst>
                         <a:ext uri="{28A0092B-C50C-407E-A947-70E740481C1C}">
                           <a14:useLocalDpi xmlns:a14="http://schemas.microsoft.com/office/drawing/2010/main" val="0"/>
@@ -7656,7 +7570,7 @@
           </wp:anchor>
         </w:drawing>
       </w:r>
-      <w:hyperlink r:id="rId48" w:history="1">
+      <w:hyperlink r:id="rId49" w:history="1">
         <w:r>
           <w:rPr>
             <w:color w:val="0000FF"/>
@@ -7700,7 +7614,7 @@
                     <pic:cNvPicPr/>
                   </pic:nvPicPr>
                   <pic:blipFill>
-                    <a:blip r:embed="rId49" cstate="print">
+                    <a:blip r:embed="rId50" cstate="print">
                       <a:extLst>
                         <a:ext uri="{28A0092B-C50C-407E-A947-70E740481C1C}">
                           <a14:useLocalDpi xmlns:a14="http://schemas.microsoft.com/office/drawing/2010/main" val="0"/>
@@ -7805,7 +7719,7 @@
                     <pic:cNvPicPr/>
                   </pic:nvPicPr>
                   <pic:blipFill>
-                    <a:blip r:embed="rId50" cstate="print">
+                    <a:blip r:embed="rId51" cstate="print">
                       <a:extLst>
                         <a:ext uri="{28A0092B-C50C-407E-A947-70E740481C1C}">
                           <a14:useLocalDpi xmlns:a14="http://schemas.microsoft.com/office/drawing/2010/main" val="0"/>
@@ -8083,7 +7997,7 @@
                           <pic:cNvPicPr/>
                         </pic:nvPicPr>
                         <pic:blipFill>
-                          <a:blip r:embed="rId51" cstate="print">
+                          <a:blip r:embed="rId52" cstate="print">
                             <a:extLst>
                               <a:ext uri="{28A0092B-C50C-407E-A947-70E740481C1C}">
                                 <a14:useLocalDpi xmlns:a14="http://schemas.microsoft.com/office/drawing/2010/main" val="0"/>
@@ -8205,7 +8119,7 @@
                                 <pic:cNvPicPr/>
                               </pic:nvPicPr>
                               <pic:blipFill>
-                                <a:blip r:embed="rId52" cstate="print">
+                                <a:blip r:embed="rId53" cstate="print">
                                   <a:extLst>
                                     <a:ext uri="{28A0092B-C50C-407E-A947-70E740481C1C}">
                                       <a14:useLocalDpi xmlns:a14="http://schemas.microsoft.com/office/drawing/2010/main" val="0"/>
@@ -8248,7 +8162,7 @@
                       <w:szCs w:val="28"/>
                     </w:rPr>
                   </w:pPr>
-                  <w:hyperlink r:id="rId53" w:history="1">
+                  <w:hyperlink r:id="rId54" w:history="1">
                     <w:r>
                       <w:rPr>
                         <w:color w:val="0000FF"/>
@@ -8296,7 +8210,7 @@
                                 <pic:cNvPicPr/>
                               </pic:nvPicPr>
                               <pic:blipFill>
-                                <a:blip r:embed="rId54" cstate="print">
+                                <a:blip r:embed="rId55" cstate="print">
                                   <a:extLst>
                                     <a:ext uri="{28A0092B-C50C-407E-A947-70E740481C1C}">
                                       <a14:useLocalDpi xmlns:a14="http://schemas.microsoft.com/office/drawing/2010/main" val="0"/>
@@ -8437,7 +8351,7 @@
                           <pic:cNvPicPr/>
                         </pic:nvPicPr>
                         <pic:blipFill>
-                          <a:blip r:embed="rId55" cstate="print">
+                          <a:blip r:embed="rId56" cstate="print">
                             <a:extLst>
                               <a:ext uri="{28A0092B-C50C-407E-A947-70E740481C1C}">
                                 <a14:useLocalDpi xmlns:a14="http://schemas.microsoft.com/office/drawing/2010/main" val="0"/>
@@ -8570,7 +8484,7 @@
                                 <pic:cNvPicPr/>
                               </pic:nvPicPr>
                               <pic:blipFill>
-                                <a:blip r:embed="rId56" cstate="print">
+                                <a:blip r:embed="rId57" cstate="print">
                                   <a:extLst>
                                     <a:ext uri="{28A0092B-C50C-407E-A947-70E740481C1C}">
                                       <a14:useLocalDpi xmlns:a14="http://schemas.microsoft.com/office/drawing/2010/main" val="0"/>
@@ -8661,7 +8575,7 @@
                                 <pic:cNvPicPr/>
                               </pic:nvPicPr>
                               <pic:blipFill>
-                                <a:blip r:embed="rId57" cstate="print">
+                                <a:blip r:embed="rId58" cstate="print">
                                   <a:extLst>
                                     <a:ext uri="{28A0092B-C50C-407E-A947-70E740481C1C}">
                                       <a14:useLocalDpi xmlns:a14="http://schemas.microsoft.com/office/drawing/2010/main" val="0"/>
@@ -8818,7 +8732,7 @@
                     </pic:cNvPicPr>
                   </pic:nvPicPr>
                   <pic:blipFill>
-                    <a:blip r:embed="rId58">
+                    <a:blip r:embed="rId59">
                       <a:extLst>
                         <a:ext uri="{28A0092B-C50C-407E-A947-70E740481C1C}">
                           <a14:useLocalDpi xmlns:a14="http://schemas.microsoft.com/office/drawing/2010/main" val="0"/>
@@ -8930,11 +8844,11 @@
                 <w:noProof/>
               </w:rPr>
               <w:drawing>
-                <wp:inline distT="0" distB="0" distL="0" distR="0" wp14:anchorId="3F240057" wp14:editId="1BCE5CC1">
+                <wp:inline distT="0" distB="0" distL="0" distR="0" wp14:anchorId="3F240057" wp14:editId="6BA3DA2B">
                   <wp:extent cx="1818457" cy="1080000"/>
                   <wp:effectExtent l="152400" t="114300" r="144145" b="139700"/>
                   <wp:docPr id="61053399" name="Picture 2">
-                    <a:hlinkClick xmlns:a="http://schemas.openxmlformats.org/drawingml/2006/main" r:id="rId59"/>
+                    <a:hlinkClick xmlns:a="http://schemas.openxmlformats.org/drawingml/2006/main" r:id="rId60"/>
                   </wp:docPr>
                   <wp:cNvGraphicFramePr>
                     <a:graphicFrameLocks xmlns:a="http://schemas.openxmlformats.org/drawingml/2006/main" noChangeAspect="1"/>
@@ -8944,12 +8858,12 @@
                       <pic:pic xmlns:pic="http://schemas.openxmlformats.org/drawingml/2006/picture">
                         <pic:nvPicPr>
                           <pic:cNvPr id="61053399" name="Picture 2">
-                            <a:hlinkClick r:id="rId59"/>
+                            <a:hlinkClick r:id="rId60"/>
                           </pic:cNvPr>
                           <pic:cNvPicPr/>
                         </pic:nvPicPr>
                         <pic:blipFill>
-                          <a:blip r:embed="rId60" cstate="print">
+                          <a:blip r:embed="rId61" cstate="print">
                             <a:extLst>
                               <a:ext uri="{28A0092B-C50C-407E-A947-70E740481C1C}">
                                 <a14:useLocalDpi xmlns:a14="http://schemas.microsoft.com/office/drawing/2010/main" val="0"/>
@@ -9023,11 +8937,11 @@
                 <w:noProof/>
               </w:rPr>
               <w:drawing>
-                <wp:inline distT="0" distB="0" distL="0" distR="0" wp14:anchorId="01ADC73B" wp14:editId="14C9C66F">
+                <wp:inline distT="0" distB="0" distL="0" distR="0" wp14:anchorId="01ADC73B" wp14:editId="06C5C1AE">
                   <wp:extent cx="1818457" cy="1080000"/>
                   <wp:effectExtent l="152400" t="114300" r="144145" b="139700"/>
                   <wp:docPr id="1427249907" name="Picture 3">
-                    <a:hlinkClick xmlns:a="http://schemas.openxmlformats.org/drawingml/2006/main" r:id="rId61"/>
+                    <a:hlinkClick xmlns:a="http://schemas.openxmlformats.org/drawingml/2006/main" r:id="rId62"/>
                   </wp:docPr>
                   <wp:cNvGraphicFramePr>
                     <a:graphicFrameLocks xmlns:a="http://schemas.openxmlformats.org/drawingml/2006/main" noChangeAspect="1"/>
@@ -9037,12 +8951,12 @@
                       <pic:pic xmlns:pic="http://schemas.openxmlformats.org/drawingml/2006/picture">
                         <pic:nvPicPr>
                           <pic:cNvPr id="1427249907" name="Picture 3">
-                            <a:hlinkClick r:id="rId61"/>
+                            <a:hlinkClick r:id="rId62"/>
                           </pic:cNvPr>
                           <pic:cNvPicPr/>
                         </pic:nvPicPr>
                         <pic:blipFill>
-                          <a:blip r:embed="rId62" cstate="print">
+                          <a:blip r:embed="rId63" cstate="print">
                             <a:extLst>
                               <a:ext uri="{28A0092B-C50C-407E-A947-70E740481C1C}">
                                 <a14:useLocalDpi xmlns:a14="http://schemas.microsoft.com/office/drawing/2010/main" val="0"/>
@@ -9116,11 +9030,11 @@
                 <w:noProof/>
               </w:rPr>
               <w:drawing>
-                <wp:inline distT="0" distB="0" distL="0" distR="0" wp14:anchorId="57865D95" wp14:editId="362DC420">
+                <wp:inline distT="0" distB="0" distL="0" distR="0" wp14:anchorId="57865D95" wp14:editId="643CAD00">
                   <wp:extent cx="1818457" cy="1080000"/>
                   <wp:effectExtent l="152400" t="114300" r="144145" b="139700"/>
                   <wp:docPr id="1262674467" name="Picture 4">
-                    <a:hlinkClick xmlns:a="http://schemas.openxmlformats.org/drawingml/2006/main" r:id="rId63"/>
+                    <a:hlinkClick xmlns:a="http://schemas.openxmlformats.org/drawingml/2006/main" r:id="rId64"/>
                   </wp:docPr>
                   <wp:cNvGraphicFramePr>
                     <a:graphicFrameLocks xmlns:a="http://schemas.openxmlformats.org/drawingml/2006/main" noChangeAspect="1"/>
@@ -9130,12 +9044,12 @@
                       <pic:pic xmlns:pic="http://schemas.openxmlformats.org/drawingml/2006/picture">
                         <pic:nvPicPr>
                           <pic:cNvPr id="1262674467" name="Picture 4">
-                            <a:hlinkClick r:id="rId63"/>
+                            <a:hlinkClick r:id="rId64"/>
                           </pic:cNvPr>
                           <pic:cNvPicPr/>
                         </pic:nvPicPr>
                         <pic:blipFill>
-                          <a:blip r:embed="rId64" cstate="print">
+                          <a:blip r:embed="rId65" cstate="print">
                             <a:extLst>
                               <a:ext uri="{28A0092B-C50C-407E-A947-70E740481C1C}">
                                 <a14:useLocalDpi xmlns:a14="http://schemas.microsoft.com/office/drawing/2010/main" val="0"/>
@@ -9214,11 +9128,11 @@
                 <w:noProof/>
               </w:rPr>
               <w:drawing>
-                <wp:inline distT="0" distB="0" distL="0" distR="0" wp14:anchorId="52564F20" wp14:editId="0B28C582">
+                <wp:inline distT="0" distB="0" distL="0" distR="0" wp14:anchorId="52564F20" wp14:editId="616469D3">
                   <wp:extent cx="1818457" cy="1080000"/>
                   <wp:effectExtent l="152400" t="114300" r="144145" b="139700"/>
                   <wp:docPr id="384944454" name="Picture 5">
-                    <a:hlinkClick xmlns:a="http://schemas.openxmlformats.org/drawingml/2006/main" r:id="rId65"/>
+                    <a:hlinkClick xmlns:a="http://schemas.openxmlformats.org/drawingml/2006/main" r:id="rId66"/>
                   </wp:docPr>
                   <wp:cNvGraphicFramePr>
                     <a:graphicFrameLocks xmlns:a="http://schemas.openxmlformats.org/drawingml/2006/main" noChangeAspect="1"/>
@@ -9228,12 +9142,12 @@
                       <pic:pic xmlns:pic="http://schemas.openxmlformats.org/drawingml/2006/picture">
                         <pic:nvPicPr>
                           <pic:cNvPr id="384944454" name="Picture 5">
-                            <a:hlinkClick r:id="rId65"/>
+                            <a:hlinkClick r:id="rId66"/>
                           </pic:cNvPr>
                           <pic:cNvPicPr/>
                         </pic:nvPicPr>
                         <pic:blipFill>
-                          <a:blip r:embed="rId66" cstate="print">
+                          <a:blip r:embed="rId67" cstate="print">
                             <a:extLst>
                               <a:ext uri="{28A0092B-C50C-407E-A947-70E740481C1C}">
                                 <a14:useLocalDpi xmlns:a14="http://schemas.microsoft.com/office/drawing/2010/main" val="0"/>
@@ -9307,11 +9221,11 @@
                 <w:noProof/>
               </w:rPr>
               <w:drawing>
-                <wp:inline distT="0" distB="0" distL="0" distR="0" wp14:anchorId="355CD9A0" wp14:editId="371A6887">
+                <wp:inline distT="0" distB="0" distL="0" distR="0" wp14:anchorId="355CD9A0" wp14:editId="115ABF2A">
                   <wp:extent cx="1818457" cy="1080000"/>
                   <wp:effectExtent l="152400" t="114300" r="144145" b="139700"/>
                   <wp:docPr id="603311340" name="Picture 6">
-                    <a:hlinkClick xmlns:a="http://schemas.openxmlformats.org/drawingml/2006/main" r:id="rId67"/>
+                    <a:hlinkClick xmlns:a="http://schemas.openxmlformats.org/drawingml/2006/main" r:id="rId68"/>
                   </wp:docPr>
                   <wp:cNvGraphicFramePr>
                     <a:graphicFrameLocks xmlns:a="http://schemas.openxmlformats.org/drawingml/2006/main" noChangeAspect="1"/>
@@ -9321,12 +9235,12 @@
                       <pic:pic xmlns:pic="http://schemas.openxmlformats.org/drawingml/2006/picture">
                         <pic:nvPicPr>
                           <pic:cNvPr id="603311340" name="Picture 6">
-                            <a:hlinkClick r:id="rId67"/>
+                            <a:hlinkClick r:id="rId68"/>
                           </pic:cNvPr>
                           <pic:cNvPicPr/>
                         </pic:nvPicPr>
                         <pic:blipFill>
-                          <a:blip r:embed="rId68" cstate="print">
+                          <a:blip r:embed="rId69" cstate="print">
                             <a:extLst>
                               <a:ext uri="{28A0092B-C50C-407E-A947-70E740481C1C}">
                                 <a14:useLocalDpi xmlns:a14="http://schemas.microsoft.com/office/drawing/2010/main" val="0"/>
@@ -9400,11 +9314,11 @@
                 <w:noProof/>
               </w:rPr>
               <w:drawing>
-                <wp:inline distT="0" distB="0" distL="0" distR="0" wp14:anchorId="6562AC81" wp14:editId="239570F0">
+                <wp:inline distT="0" distB="0" distL="0" distR="0" wp14:anchorId="6562AC81" wp14:editId="69237C0C">
                   <wp:extent cx="1818457" cy="1080000"/>
                   <wp:effectExtent l="152400" t="114300" r="144145" b="139700"/>
                   <wp:docPr id="1286512305" name="Picture 7">
-                    <a:hlinkClick xmlns:a="http://schemas.openxmlformats.org/drawingml/2006/main" r:id="rId69"/>
+                    <a:hlinkClick xmlns:a="http://schemas.openxmlformats.org/drawingml/2006/main" r:id="rId70"/>
                   </wp:docPr>
                   <wp:cNvGraphicFramePr>
                     <a:graphicFrameLocks xmlns:a="http://schemas.openxmlformats.org/drawingml/2006/main" noChangeAspect="1"/>
@@ -9414,12 +9328,12 @@
                       <pic:pic xmlns:pic="http://schemas.openxmlformats.org/drawingml/2006/picture">
                         <pic:nvPicPr>
                           <pic:cNvPr id="1286512305" name="Picture 7">
-                            <a:hlinkClick r:id="rId69"/>
+                            <a:hlinkClick r:id="rId70"/>
                           </pic:cNvPr>
                           <pic:cNvPicPr/>
                         </pic:nvPicPr>
                         <pic:blipFill>
-                          <a:blip r:embed="rId70" cstate="print">
+                          <a:blip r:embed="rId71" cstate="print">
                             <a:extLst>
                               <a:ext uri="{28A0092B-C50C-407E-A947-70E740481C1C}">
                                 <a14:useLocalDpi xmlns:a14="http://schemas.microsoft.com/office/drawing/2010/main" val="0"/>
@@ -9499,11 +9413,11 @@
                 <w:noProof/>
               </w:rPr>
               <w:drawing>
-                <wp:inline distT="0" distB="0" distL="0" distR="0" wp14:anchorId="78785987" wp14:editId="0B6B046D">
+                <wp:inline distT="0" distB="0" distL="0" distR="0" wp14:anchorId="78785987" wp14:editId="417964F9">
                   <wp:extent cx="1818457" cy="1080000"/>
                   <wp:effectExtent l="152400" t="114300" r="144145" b="139700"/>
                   <wp:docPr id="1652053127" name="Picture 8">
-                    <a:hlinkClick xmlns:a="http://schemas.openxmlformats.org/drawingml/2006/main" r:id="rId71"/>
+                    <a:hlinkClick xmlns:a="http://schemas.openxmlformats.org/drawingml/2006/main" r:id="rId72"/>
                   </wp:docPr>
                   <wp:cNvGraphicFramePr>
                     <a:graphicFrameLocks xmlns:a="http://schemas.openxmlformats.org/drawingml/2006/main" noChangeAspect="1"/>
@@ -9513,12 +9427,12 @@
                       <pic:pic xmlns:pic="http://schemas.openxmlformats.org/drawingml/2006/picture">
                         <pic:nvPicPr>
                           <pic:cNvPr id="1652053127" name="Picture 8">
-                            <a:hlinkClick r:id="rId71"/>
+                            <a:hlinkClick r:id="rId72"/>
                           </pic:cNvPr>
                           <pic:cNvPicPr/>
                         </pic:nvPicPr>
                         <pic:blipFill>
-                          <a:blip r:embed="rId72" cstate="print">
+                          <a:blip r:embed="rId73" cstate="print">
                             <a:extLst>
                               <a:ext uri="{28A0092B-C50C-407E-A947-70E740481C1C}">
                                 <a14:useLocalDpi xmlns:a14="http://schemas.microsoft.com/office/drawing/2010/main" val="0"/>
@@ -9593,11 +9507,11 @@
                 <w:noProof/>
               </w:rPr>
               <w:drawing>
-                <wp:inline distT="0" distB="0" distL="0" distR="0" wp14:anchorId="7508D9DD" wp14:editId="4927801F">
+                <wp:inline distT="0" distB="0" distL="0" distR="0" wp14:anchorId="7508D9DD" wp14:editId="22D0DB4A">
                   <wp:extent cx="1818457" cy="1080000"/>
                   <wp:effectExtent l="152400" t="114300" r="144145" b="139700"/>
                   <wp:docPr id="1896693122" name="Picture 10">
-                    <a:hlinkClick xmlns:a="http://schemas.openxmlformats.org/drawingml/2006/main" r:id="rId73"/>
+                    <a:hlinkClick xmlns:a="http://schemas.openxmlformats.org/drawingml/2006/main" r:id="rId74"/>
                   </wp:docPr>
                   <wp:cNvGraphicFramePr>
                     <a:graphicFrameLocks xmlns:a="http://schemas.openxmlformats.org/drawingml/2006/main" noChangeAspect="1"/>
@@ -9607,12 +9521,12 @@
                       <pic:pic xmlns:pic="http://schemas.openxmlformats.org/drawingml/2006/picture">
                         <pic:nvPicPr>
                           <pic:cNvPr id="1896693122" name="Picture 10">
-                            <a:hlinkClick r:id="rId73"/>
+                            <a:hlinkClick r:id="rId74"/>
                           </pic:cNvPr>
                           <pic:cNvPicPr/>
                         </pic:nvPicPr>
                         <pic:blipFill>
-                          <a:blip r:embed="rId74" cstate="print">
+                          <a:blip r:embed="rId75" cstate="print">
                             <a:extLst>
                               <a:ext uri="{28A0092B-C50C-407E-A947-70E740481C1C}">
                                 <a14:useLocalDpi xmlns:a14="http://schemas.microsoft.com/office/drawing/2010/main" val="0"/>
@@ -9687,11 +9601,11 @@
                 <w:noProof/>
               </w:rPr>
               <w:drawing>
-                <wp:inline distT="0" distB="0" distL="0" distR="0" wp14:anchorId="555301EB" wp14:editId="57D2B2F0">
+                <wp:inline distT="0" distB="0" distL="0" distR="0" wp14:anchorId="555301EB" wp14:editId="2247428D">
                   <wp:extent cx="1818457" cy="1080000"/>
                   <wp:effectExtent l="152400" t="114300" r="144145" b="139700"/>
                   <wp:docPr id="8934691" name="Picture 11">
-                    <a:hlinkClick xmlns:a="http://schemas.openxmlformats.org/drawingml/2006/main" r:id="rId75"/>
+                    <a:hlinkClick xmlns:a="http://schemas.openxmlformats.org/drawingml/2006/main" r:id="rId76"/>
                   </wp:docPr>
                   <wp:cNvGraphicFramePr>
                     <a:graphicFrameLocks xmlns:a="http://schemas.openxmlformats.org/drawingml/2006/main" noChangeAspect="1"/>
@@ -9701,12 +9615,12 @@
                       <pic:pic xmlns:pic="http://schemas.openxmlformats.org/drawingml/2006/picture">
                         <pic:nvPicPr>
                           <pic:cNvPr id="8934691" name="Picture 11">
-                            <a:hlinkClick r:id="rId75"/>
+                            <a:hlinkClick r:id="rId76"/>
                           </pic:cNvPr>
                           <pic:cNvPicPr/>
                         </pic:nvPicPr>
                         <pic:blipFill>
-                          <a:blip r:embed="rId76" cstate="print">
+                          <a:blip r:embed="rId77" cstate="print">
                             <a:extLst>
                               <a:ext uri="{28A0092B-C50C-407E-A947-70E740481C1C}">
                                 <a14:useLocalDpi xmlns:a14="http://schemas.microsoft.com/office/drawing/2010/main" val="0"/>
@@ -9786,11 +9700,11 @@
                 <w:noProof/>
               </w:rPr>
               <w:drawing>
-                <wp:inline distT="0" distB="0" distL="0" distR="0" wp14:anchorId="71B05148" wp14:editId="2FBBEF29">
+                <wp:inline distT="0" distB="0" distL="0" distR="0" wp14:anchorId="71B05148" wp14:editId="769737DE">
                   <wp:extent cx="1818457" cy="1080000"/>
                   <wp:effectExtent l="152400" t="114300" r="144145" b="139700"/>
                   <wp:docPr id="540926815" name="Picture 12">
-                    <a:hlinkClick xmlns:a="http://schemas.openxmlformats.org/drawingml/2006/main" r:id="rId77"/>
+                    <a:hlinkClick xmlns:a="http://schemas.openxmlformats.org/drawingml/2006/main" r:id="rId78"/>
                   </wp:docPr>
                   <wp:cNvGraphicFramePr>
                     <a:graphicFrameLocks xmlns:a="http://schemas.openxmlformats.org/drawingml/2006/main" noChangeAspect="1"/>
@@ -9800,12 +9714,12 @@
                       <pic:pic xmlns:pic="http://schemas.openxmlformats.org/drawingml/2006/picture">
                         <pic:nvPicPr>
                           <pic:cNvPr id="540926815" name="Picture 12">
-                            <a:hlinkClick r:id="rId77"/>
+                            <a:hlinkClick r:id="rId78"/>
                           </pic:cNvPr>
                           <pic:cNvPicPr/>
                         </pic:nvPicPr>
                         <pic:blipFill>
-                          <a:blip r:embed="rId78" cstate="print">
+                          <a:blip r:embed="rId79" cstate="print">
                             <a:extLst>
                               <a:ext uri="{28A0092B-C50C-407E-A947-70E740481C1C}">
                                 <a14:useLocalDpi xmlns:a14="http://schemas.microsoft.com/office/drawing/2010/main" val="0"/>
@@ -9880,11 +9794,11 @@
                 <w:noProof/>
               </w:rPr>
               <w:drawing>
-                <wp:inline distT="0" distB="0" distL="0" distR="0" wp14:anchorId="6B60B80D" wp14:editId="488EF78E">
+                <wp:inline distT="0" distB="0" distL="0" distR="0" wp14:anchorId="6B60B80D" wp14:editId="36625D04">
                   <wp:extent cx="1818457" cy="1080000"/>
                   <wp:effectExtent l="152400" t="114300" r="144145" b="139700"/>
                   <wp:docPr id="1644045954" name="Picture 13">
-                    <a:hlinkClick xmlns:a="http://schemas.openxmlformats.org/drawingml/2006/main" r:id="rId79"/>
+                    <a:hlinkClick xmlns:a="http://schemas.openxmlformats.org/drawingml/2006/main" r:id="rId80"/>
                   </wp:docPr>
                   <wp:cNvGraphicFramePr>
                     <a:graphicFrameLocks xmlns:a="http://schemas.openxmlformats.org/drawingml/2006/main" noChangeAspect="1"/>
@@ -9894,12 +9808,12 @@
                       <pic:pic xmlns:pic="http://schemas.openxmlformats.org/drawingml/2006/picture">
                         <pic:nvPicPr>
                           <pic:cNvPr id="1644045954" name="Picture 13">
-                            <a:hlinkClick r:id="rId79"/>
+                            <a:hlinkClick r:id="rId80"/>
                           </pic:cNvPr>
                           <pic:cNvPicPr/>
                         </pic:nvPicPr>
                         <pic:blipFill>
-                          <a:blip r:embed="rId80" cstate="print">
+                          <a:blip r:embed="rId81" cstate="print">
                             <a:extLst>
                               <a:ext uri="{28A0092B-C50C-407E-A947-70E740481C1C}">
                                 <a14:useLocalDpi xmlns:a14="http://schemas.microsoft.com/office/drawing/2010/main" val="0"/>
@@ -10019,21 +9933,21 @@
         <v:path o:extrusionok="f" gradientshapeok="t" o:connecttype="rect"/>
         <o:lock v:ext="edit" aspectratio="t"/>
       </v:shapetype>
-      <v:shape id="_x0000_i1035" type="#_x0000_t75" style="width:11.55pt;height:11.55pt" o:bullet="t">
+      <v:shape id="_x0000_i1116" type="#_x0000_t75" style="width:11.5pt;height:11.5pt" o:bullet="t">
         <v:imagedata r:id="rId1" o:title="mso249"/>
       </v:shape>
     </w:pict>
   </w:numPicBullet>
   <w:numPicBullet w:numPicBulletId="1">
     <w:pict>
-      <v:shape id="_x0000_i1036" type="#_x0000_t75" style="width:469.4pt;height:469.4pt;visibility:visible;mso-wrap-style:square" o:bullet="t">
+      <v:shape id="_x0000_i1117" type="#_x0000_t75" style="width:469.45pt;height:469.45pt;visibility:visible;mso-wrap-style:square" o:bullet="t">
         <v:imagedata r:id="rId2" o:title=""/>
       </v:shape>
     </w:pict>
   </w:numPicBullet>
   <w:numPicBullet w:numPicBulletId="2">
     <w:pict>
-      <v:shape id="_x0000_i1037" type="#_x0000_t75" style="width:9.25pt;height:9.25pt;visibility:visible;mso-wrap-style:square" o:bullet="t">
+      <v:shape id="_x0000_i1118" type="#_x0000_t75" style="width:9.2pt;height:9.2pt;visibility:visible;mso-wrap-style:square" o:bullet="t">
         <v:imagedata r:id="rId3" o:title=""/>
       </v:shape>
     </w:pict>

</xml_diff>